<commit_message>
some small updates - WIP
</commit_message>
<xml_diff>
--- a/src/files/E.R.B-Resume.docx
+++ b/src/files/E.R.B-Resume.docx
@@ -4,7 +4,7 @@
   <w:body>
     <w:p>
       <w:pPr>
-        <w:spacing w:after="240" w:line="240" w:lineRule="auto"/>
+        <w:spacing w:after="0" w:line="240" w:lineRule="auto"/>
         <w:rPr>
           <w:rFonts w:ascii="Times New Roman" w:hAnsi="Times New Roman" w:cs="Times New Roman"/>
           <w:color w:val="0070C0"/>
@@ -29,12 +29,21 @@
           <w:sz w:val="56"/>
           <w:szCs w:val="56"/>
         </w:rPr>
-        <w:t>RYAN BOWSER</w:t>
+        <w:t>RYAN BO</w:t>
+      </w:r>
+      <w:r>
+        <w:rPr>
+          <w:rFonts w:ascii="Times New Roman" w:hAnsi="Times New Roman" w:cs="Times New Roman"/>
+          <w:color w:val="0070C0"/>
+          <w:sz w:val="56"/>
+          <w:szCs w:val="56"/>
+        </w:rPr>
+        <w:t>WSER</w:t>
       </w:r>
     </w:p>
     <w:p>
       <w:pPr>
-        <w:spacing w:after="240" w:line="240" w:lineRule="auto"/>
+        <w:spacing w:after="0" w:line="240" w:lineRule="auto"/>
         <w:rPr>
           <w:rFonts w:ascii="Times New Roman" w:hAnsi="Times New Roman" w:cs="Times New Roman"/>
           <w:color w:val="0070C0"/>
@@ -46,26 +55,22 @@
             <w:rStyle w:val="Hyperlink"/>
             <w:rFonts w:ascii="Times New Roman" w:hAnsi="Times New Roman" w:cs="Times New Roman"/>
           </w:rPr>
-          <w:t>linkedin</w:t>
+          <w:t>https://www.linkedin.com/in/eric-bowser-dev/</w:t>
         </w:r>
       </w:hyperlink>
       <w:r>
         <w:rPr>
-          <w:rStyle w:val="Hyperlink"/>
           <w:rFonts w:ascii="Times New Roman" w:hAnsi="Times New Roman" w:cs="Times New Roman"/>
-          <w:b/>
-          <w:bCs/>
-          <w:color w:val="auto"/>
-          <w:u w:val="none"/>
+          <w:color w:val="92D050"/>
+          <w:sz w:val="36"/>
+          <w:szCs w:val="36"/>
         </w:rPr>
         <w:t xml:space="preserve"> /</w:t>
       </w:r>
       <w:r>
         <w:rPr>
-          <w:rStyle w:val="Hyperlink"/>
           <w:rFonts w:ascii="Times New Roman" w:hAnsi="Times New Roman" w:cs="Times New Roman"/>
-          <w:color w:val="auto"/>
-          <w:u w:val="none"/>
+          <w:color w:val="92D050"/>
         </w:rPr>
         <w:t xml:space="preserve"> </w:t>
       </w:r>
@@ -74,20 +79,17 @@
           <w:rPr>
             <w:rStyle w:val="Hyperlink"/>
             <w:rFonts w:ascii="Times New Roman" w:hAnsi="Times New Roman" w:cs="Times New Roman"/>
-            <w:color w:val="0070C0"/>
           </w:rPr>
-          <w:t>https://eric-bowser-dev.pages.dev</w:t>
+          <w:t>https://github.com/ericbowser</w:t>
         </w:r>
       </w:hyperlink>
     </w:p>
     <w:p>
       <w:pPr>
-        <w:spacing w:after="240" w:line="240" w:lineRule="auto"/>
+        <w:spacing w:after="0" w:line="240" w:lineRule="auto"/>
         <w:rPr>
           <w:rFonts w:ascii="Times New Roman" w:hAnsi="Times New Roman" w:cs="Times New Roman"/>
-          <w:color w:val="000000" w:themeColor="text1"/>
-          <w:sz w:val="28"/>
-          <w:szCs w:val="28"/>
+          <w:color w:val="0070C0"/>
         </w:rPr>
       </w:pPr>
     </w:p>
@@ -127,7 +129,6 @@
         <w:ind w:left="720"/>
         <w:rPr>
           <w:rFonts w:ascii="Times New Roman" w:hAnsi="Times New Roman" w:cs="Times New Roman"/>
-          <w:color w:val="404040" w:themeColor="text1" w:themeTint="BF"/>
           <w:sz w:val="24"/>
           <w:szCs w:val="24"/>
         </w:rPr>
@@ -135,7 +136,6 @@
       <w:r>
         <w:rPr>
           <w:rFonts w:ascii="Times New Roman" w:hAnsi="Times New Roman" w:cs="Times New Roman"/>
-          <w:color w:val="404040" w:themeColor="text1" w:themeTint="BF"/>
           <w:sz w:val="24"/>
           <w:szCs w:val="24"/>
         </w:rPr>
@@ -144,7 +144,6 @@
       <w:r>
         <w:rPr>
           <w:rFonts w:ascii="Times New Roman" w:hAnsi="Times New Roman" w:cs="Times New Roman"/>
-          <w:color w:val="404040" w:themeColor="text1" w:themeTint="BF"/>
           <w:sz w:val="24"/>
           <w:szCs w:val="24"/>
         </w:rPr>
@@ -153,7 +152,6 @@
       <w:r>
         <w:rPr>
           <w:rFonts w:ascii="Times New Roman" w:hAnsi="Times New Roman" w:cs="Times New Roman"/>
-          <w:color w:val="404040" w:themeColor="text1" w:themeTint="BF"/>
           <w:sz w:val="24"/>
           <w:szCs w:val="24"/>
         </w:rPr>
@@ -162,7 +160,6 @@
       <w:r>
         <w:rPr>
           <w:rFonts w:ascii="Times New Roman" w:hAnsi="Times New Roman" w:cs="Times New Roman"/>
-          <w:color w:val="404040" w:themeColor="text1" w:themeTint="BF"/>
           <w:sz w:val="24"/>
           <w:szCs w:val="24"/>
         </w:rPr>
@@ -171,7 +168,6 @@
       <w:r>
         <w:rPr>
           <w:rFonts w:ascii="Times New Roman" w:hAnsi="Times New Roman" w:cs="Times New Roman"/>
-          <w:color w:val="404040" w:themeColor="text1" w:themeTint="BF"/>
           <w:sz w:val="24"/>
           <w:szCs w:val="24"/>
         </w:rPr>
@@ -181,7 +177,6 @@
       <w:r>
         <w:rPr>
           <w:rFonts w:ascii="Times New Roman" w:hAnsi="Times New Roman" w:cs="Times New Roman"/>
-          <w:color w:val="404040" w:themeColor="text1" w:themeTint="BF"/>
           <w:sz w:val="24"/>
           <w:szCs w:val="24"/>
         </w:rPr>
@@ -190,7 +185,6 @@
       <w:r>
         <w:rPr>
           <w:rFonts w:ascii="Times New Roman" w:hAnsi="Times New Roman" w:cs="Times New Roman"/>
-          <w:color w:val="404040" w:themeColor="text1" w:themeTint="BF"/>
           <w:sz w:val="24"/>
           <w:szCs w:val="24"/>
         </w:rPr>
@@ -203,7 +197,6 @@
         <w:ind w:left="720"/>
         <w:rPr>
           <w:rFonts w:ascii="Times New Roman" w:hAnsi="Times New Roman" w:cs="Times New Roman"/>
-          <w:color w:val="404040" w:themeColor="text1" w:themeTint="BF"/>
           <w:sz w:val="24"/>
           <w:szCs w:val="24"/>
         </w:rPr>
@@ -211,7 +204,6 @@
       <w:r>
         <w:rPr>
           <w:rFonts w:ascii="Times New Roman" w:hAnsi="Times New Roman" w:cs="Times New Roman"/>
-          <w:color w:val="404040" w:themeColor="text1" w:themeTint="BF"/>
           <w:sz w:val="24"/>
           <w:szCs w:val="24"/>
         </w:rPr>
@@ -220,7 +212,6 @@
       <w:r>
         <w:rPr>
           <w:rFonts w:ascii="Times New Roman" w:hAnsi="Times New Roman" w:cs="Times New Roman"/>
-          <w:color w:val="404040" w:themeColor="text1" w:themeTint="BF"/>
           <w:sz w:val="24"/>
           <w:szCs w:val="24"/>
         </w:rPr>
@@ -229,7 +220,6 @@
       <w:r>
         <w:rPr>
           <w:rFonts w:ascii="Times New Roman" w:hAnsi="Times New Roman" w:cs="Times New Roman"/>
-          <w:color w:val="404040" w:themeColor="text1" w:themeTint="BF"/>
           <w:sz w:val="24"/>
           <w:szCs w:val="24"/>
         </w:rPr>
@@ -238,7 +228,6 @@
       <w:r>
         <w:rPr>
           <w:rFonts w:ascii="Times New Roman" w:hAnsi="Times New Roman" w:cs="Times New Roman"/>
-          <w:color w:val="404040" w:themeColor="text1" w:themeTint="BF"/>
           <w:sz w:val="24"/>
           <w:szCs w:val="24"/>
         </w:rPr>
@@ -247,7 +236,6 @@
       <w:r>
         <w:rPr>
           <w:rFonts w:ascii="Times New Roman" w:hAnsi="Times New Roman" w:cs="Times New Roman"/>
-          <w:color w:val="404040" w:themeColor="text1" w:themeTint="BF"/>
           <w:sz w:val="24"/>
           <w:szCs w:val="24"/>
         </w:rPr>
@@ -260,7 +248,6 @@
         <w:ind w:firstLine="720"/>
         <w:rPr>
           <w:rFonts w:ascii="Times New Roman" w:hAnsi="Times New Roman" w:cs="Times New Roman"/>
-          <w:color w:val="404040" w:themeColor="text1" w:themeTint="BF"/>
           <w:sz w:val="24"/>
           <w:szCs w:val="24"/>
         </w:rPr>
@@ -268,7 +255,6 @@
       <w:r>
         <w:rPr>
           <w:rFonts w:ascii="Times New Roman" w:hAnsi="Times New Roman" w:cs="Times New Roman"/>
-          <w:color w:val="404040" w:themeColor="text1" w:themeTint="BF"/>
           <w:sz w:val="24"/>
           <w:szCs w:val="24"/>
         </w:rPr>
@@ -277,7 +263,6 @@
       <w:r>
         <w:rPr>
           <w:rFonts w:ascii="Times New Roman" w:hAnsi="Times New Roman" w:cs="Times New Roman"/>
-          <w:color w:val="404040" w:themeColor="text1" w:themeTint="BF"/>
           <w:sz w:val="24"/>
           <w:szCs w:val="24"/>
         </w:rPr>
@@ -286,7 +271,6 @@
       <w:r>
         <w:rPr>
           <w:rFonts w:ascii="Times New Roman" w:hAnsi="Times New Roman" w:cs="Times New Roman"/>
-          <w:color w:val="404040" w:themeColor="text1" w:themeTint="BF"/>
           <w:sz w:val="24"/>
           <w:szCs w:val="24"/>
         </w:rPr>
@@ -295,7 +279,6 @@
       <w:r>
         <w:rPr>
           <w:rFonts w:ascii="Times New Roman" w:hAnsi="Times New Roman" w:cs="Times New Roman"/>
-          <w:color w:val="404040" w:themeColor="text1" w:themeTint="BF"/>
           <w:sz w:val="24"/>
           <w:szCs w:val="24"/>
         </w:rPr>
@@ -304,7 +287,6 @@
       <w:r>
         <w:rPr>
           <w:rFonts w:ascii="Times New Roman" w:hAnsi="Times New Roman" w:cs="Times New Roman"/>
-          <w:color w:val="404040" w:themeColor="text1" w:themeTint="BF"/>
           <w:sz w:val="24"/>
           <w:szCs w:val="24"/>
         </w:rPr>
@@ -313,7 +295,6 @@
       <w:r>
         <w:rPr>
           <w:rFonts w:ascii="Times New Roman" w:hAnsi="Times New Roman" w:cs="Times New Roman"/>
-          <w:color w:val="404040" w:themeColor="text1" w:themeTint="BF"/>
           <w:sz w:val="24"/>
           <w:szCs w:val="24"/>
         </w:rPr>
@@ -322,7 +303,6 @@
       <w:r>
         <w:rPr>
           <w:rFonts w:ascii="Times New Roman" w:hAnsi="Times New Roman" w:cs="Times New Roman"/>
-          <w:color w:val="404040" w:themeColor="text1" w:themeTint="BF"/>
           <w:sz w:val="24"/>
           <w:szCs w:val="24"/>
         </w:rPr>
@@ -331,7 +311,6 @@
       <w:r>
         <w:rPr>
           <w:rFonts w:ascii="Times New Roman" w:hAnsi="Times New Roman" w:cs="Times New Roman"/>
-          <w:color w:val="404040" w:themeColor="text1" w:themeTint="BF"/>
           <w:sz w:val="24"/>
           <w:szCs w:val="24"/>
         </w:rPr>
@@ -340,7 +319,6 @@
       <w:r>
         <w:rPr>
           <w:rFonts w:ascii="Times New Roman" w:hAnsi="Times New Roman" w:cs="Times New Roman"/>
-          <w:color w:val="404040" w:themeColor="text1" w:themeTint="BF"/>
           <w:sz w:val="24"/>
           <w:szCs w:val="24"/>
         </w:rPr>
@@ -349,7 +327,6 @@
       <w:r>
         <w:rPr>
           <w:rFonts w:ascii="Times New Roman" w:hAnsi="Times New Roman" w:cs="Times New Roman"/>
-          <w:color w:val="404040" w:themeColor="text1" w:themeTint="BF"/>
           <w:sz w:val="24"/>
           <w:szCs w:val="24"/>
         </w:rPr>
@@ -358,7 +335,49 @@
       <w:r>
         <w:rPr>
           <w:rFonts w:ascii="Times New Roman" w:hAnsi="Times New Roman" w:cs="Times New Roman"/>
-          <w:color w:val="404040" w:themeColor="text1" w:themeTint="BF"/>
+          <w:sz w:val="24"/>
+          <w:szCs w:val="24"/>
+        </w:rPr>
+        <w:t xml:space="preserve"> / </w:t>
+      </w:r>
+      <w:r>
+        <w:rPr>
+          <w:rFonts w:ascii="Times New Roman" w:hAnsi="Times New Roman" w:cs="Times New Roman"/>
+          <w:sz w:val="24"/>
+          <w:szCs w:val="24"/>
+        </w:rPr>
+        <w:t>HTTP / HTTPS</w:t>
+      </w:r>
+    </w:p>
+    <w:p>
+      <w:pPr>
+        <w:spacing w:after="0" w:line="240" w:lineRule="auto"/>
+        <w:ind w:firstLine="720"/>
+        <w:rPr>
+          <w:rFonts w:ascii="Times New Roman" w:hAnsi="Times New Roman" w:cs="Times New Roman"/>
+          <w:sz w:val="24"/>
+          <w:szCs w:val="24"/>
+        </w:rPr>
+      </w:pPr>
+      <w:r>
+        <w:rPr>
+          <w:rFonts w:ascii="Times New Roman" w:hAnsi="Times New Roman" w:cs="Times New Roman"/>
+          <w:sz w:val="24"/>
+          <w:szCs w:val="24"/>
+        </w:rPr>
+        <w:t xml:space="preserve">API </w:t>
+      </w:r>
+      <w:r>
+        <w:rPr>
+          <w:rFonts w:ascii="Times New Roman" w:hAnsi="Times New Roman" w:cs="Times New Roman"/>
+          <w:sz w:val="24"/>
+          <w:szCs w:val="24"/>
+        </w:rPr>
+        <w:t>Development</w:t>
+      </w:r>
+      <w:r>
+        <w:rPr>
+          <w:rFonts w:ascii="Times New Roman" w:hAnsi="Times New Roman" w:cs="Times New Roman"/>
           <w:sz w:val="24"/>
           <w:szCs w:val="24"/>
         </w:rPr>
@@ -367,7 +386,6 @@
       <w:r>
         <w:rPr>
           <w:rFonts w:ascii="Times New Roman" w:hAnsi="Times New Roman" w:cs="Times New Roman"/>
-          <w:color w:val="404040" w:themeColor="text1" w:themeTint="BF"/>
           <w:sz w:val="24"/>
           <w:szCs w:val="24"/>
         </w:rPr>
@@ -376,37 +394,6 @@
       <w:r>
         <w:rPr>
           <w:rFonts w:ascii="Times New Roman" w:hAnsi="Times New Roman" w:cs="Times New Roman"/>
-          <w:color w:val="404040" w:themeColor="text1" w:themeTint="BF"/>
-          <w:sz w:val="24"/>
-          <w:szCs w:val="24"/>
-        </w:rPr>
-        <w:tab/>
-      </w:r>
-    </w:p>
-    <w:p>
-      <w:pPr>
-        <w:spacing w:after="0" w:line="240" w:lineRule="auto"/>
-        <w:ind w:firstLine="720"/>
-        <w:rPr>
-          <w:rFonts w:ascii="Times New Roman" w:hAnsi="Times New Roman" w:cs="Times New Roman"/>
-          <w:color w:val="404040" w:themeColor="text1" w:themeTint="BF"/>
-          <w:sz w:val="24"/>
-          <w:szCs w:val="24"/>
-        </w:rPr>
-      </w:pPr>
-      <w:r>
-        <w:rPr>
-          <w:rFonts w:ascii="Times New Roman" w:hAnsi="Times New Roman" w:cs="Times New Roman"/>
-          <w:color w:val="404040" w:themeColor="text1" w:themeTint="BF"/>
-          <w:sz w:val="24"/>
-          <w:szCs w:val="24"/>
-        </w:rPr>
-        <w:t>WPF / MVVM</w:t>
-      </w:r>
-      <w:r>
-        <w:rPr>
-          <w:rFonts w:ascii="Times New Roman" w:hAnsi="Times New Roman" w:cs="Times New Roman"/>
-          <w:color w:val="404040" w:themeColor="text1" w:themeTint="BF"/>
           <w:sz w:val="24"/>
           <w:szCs w:val="24"/>
         </w:rPr>
@@ -415,7 +402,33 @@
       <w:r>
         <w:rPr>
           <w:rFonts w:ascii="Times New Roman" w:hAnsi="Times New Roman" w:cs="Times New Roman"/>
-          <w:color w:val="404040" w:themeColor="text1" w:themeTint="BF"/>
+          <w:sz w:val="24"/>
+          <w:szCs w:val="24"/>
+        </w:rPr>
+        <w:t>SOLID / OOD / OOP</w:t>
+      </w:r>
+    </w:p>
+    <w:p>
+      <w:pPr>
+        <w:spacing w:after="0" w:line="240" w:lineRule="auto"/>
+        <w:ind w:firstLine="720"/>
+        <w:rPr>
+          <w:rFonts w:ascii="Times New Roman" w:hAnsi="Times New Roman" w:cs="Times New Roman"/>
+          <w:sz w:val="24"/>
+          <w:szCs w:val="24"/>
+        </w:rPr>
+      </w:pPr>
+      <w:r>
+        <w:rPr>
+          <w:rFonts w:ascii="Times New Roman" w:hAnsi="Times New Roman" w:cs="Times New Roman"/>
+          <w:sz w:val="24"/>
+          <w:szCs w:val="24"/>
+        </w:rPr>
+        <w:t>Design Patterns</w:t>
+      </w:r>
+      <w:r>
+        <w:rPr>
+          <w:rFonts w:ascii="Times New Roman" w:hAnsi="Times New Roman" w:cs="Times New Roman"/>
           <w:sz w:val="24"/>
           <w:szCs w:val="24"/>
         </w:rPr>
@@ -424,7 +437,6 @@
       <w:r>
         <w:rPr>
           <w:rFonts w:ascii="Times New Roman" w:hAnsi="Times New Roman" w:cs="Times New Roman"/>
-          <w:color w:val="404040" w:themeColor="text1" w:themeTint="BF"/>
           <w:sz w:val="24"/>
           <w:szCs w:val="24"/>
         </w:rPr>
@@ -433,55 +445,6 @@
       <w:r>
         <w:rPr>
           <w:rFonts w:ascii="Times New Roman" w:hAnsi="Times New Roman" w:cs="Times New Roman"/>
-          <w:color w:val="404040" w:themeColor="text1" w:themeTint="BF"/>
-          <w:sz w:val="24"/>
-          <w:szCs w:val="24"/>
-        </w:rPr>
-        <w:t xml:space="preserve">HTTP </w:t>
-      </w:r>
-      <w:r>
-        <w:rPr>
-          <w:rFonts w:ascii="Times New Roman" w:hAnsi="Times New Roman" w:cs="Times New Roman"/>
-          <w:color w:val="404040" w:themeColor="text1" w:themeTint="BF"/>
-          <w:sz w:val="24"/>
-          <w:szCs w:val="24"/>
-        </w:rPr>
-        <w:t>/ HTTPS</w:t>
-      </w:r>
-    </w:p>
-    <w:p>
-      <w:pPr>
-        <w:spacing w:after="0" w:line="240" w:lineRule="auto"/>
-        <w:ind w:firstLine="720"/>
-        <w:rPr>
-          <w:rFonts w:ascii="Times New Roman" w:hAnsi="Times New Roman" w:cs="Times New Roman"/>
-          <w:color w:val="404040" w:themeColor="text1" w:themeTint="BF"/>
-          <w:sz w:val="24"/>
-          <w:szCs w:val="24"/>
-        </w:rPr>
-      </w:pPr>
-      <w:r>
-        <w:rPr>
-          <w:rFonts w:ascii="Times New Roman" w:hAnsi="Times New Roman" w:cs="Times New Roman"/>
-          <w:color w:val="404040" w:themeColor="text1" w:themeTint="BF"/>
-          <w:sz w:val="24"/>
-          <w:szCs w:val="24"/>
-        </w:rPr>
-        <w:t xml:space="preserve">API </w:t>
-      </w:r>
-      <w:r>
-        <w:rPr>
-          <w:rFonts w:ascii="Times New Roman" w:hAnsi="Times New Roman" w:cs="Times New Roman"/>
-          <w:color w:val="404040" w:themeColor="text1" w:themeTint="BF"/>
-          <w:sz w:val="24"/>
-          <w:szCs w:val="24"/>
-        </w:rPr>
-        <w:t>Development</w:t>
-      </w:r>
-      <w:r>
-        <w:rPr>
-          <w:rFonts w:ascii="Times New Roman" w:hAnsi="Times New Roman" w:cs="Times New Roman"/>
-          <w:color w:val="404040" w:themeColor="text1" w:themeTint="BF"/>
           <w:sz w:val="24"/>
           <w:szCs w:val="24"/>
         </w:rPr>
@@ -490,7 +453,33 @@
       <w:r>
         <w:rPr>
           <w:rFonts w:ascii="Times New Roman" w:hAnsi="Times New Roman" w:cs="Times New Roman"/>
-          <w:color w:val="404040" w:themeColor="text1" w:themeTint="BF"/>
+          <w:sz w:val="24"/>
+          <w:szCs w:val="24"/>
+        </w:rPr>
+        <w:t>Micro-services / Micro-front ends</w:t>
+      </w:r>
+    </w:p>
+    <w:p>
+      <w:pPr>
+        <w:spacing w:after="0" w:line="240" w:lineRule="auto"/>
+        <w:ind w:firstLine="720"/>
+        <w:rPr>
+          <w:rFonts w:ascii="Times New Roman" w:hAnsi="Times New Roman" w:cs="Times New Roman"/>
+          <w:sz w:val="24"/>
+          <w:szCs w:val="24"/>
+        </w:rPr>
+      </w:pPr>
+      <w:r>
+        <w:rPr>
+          <w:rFonts w:ascii="Times New Roman" w:hAnsi="Times New Roman" w:cs="Times New Roman"/>
+          <w:sz w:val="24"/>
+          <w:szCs w:val="24"/>
+        </w:rPr>
+        <w:t>Database Operations and Design</w:t>
+      </w:r>
+      <w:r>
+        <w:rPr>
+          <w:rFonts w:ascii="Times New Roman" w:hAnsi="Times New Roman" w:cs="Times New Roman"/>
           <w:sz w:val="24"/>
           <w:szCs w:val="24"/>
         </w:rPr>
@@ -499,20 +488,10 @@
       <w:r>
         <w:rPr>
           <w:rFonts w:ascii="Times New Roman" w:hAnsi="Times New Roman" w:cs="Times New Roman"/>
-          <w:color w:val="404040" w:themeColor="text1" w:themeTint="BF"/>
           <w:sz w:val="24"/>
           <w:szCs w:val="24"/>
         </w:rPr>
-        <w:tab/>
-      </w:r>
-      <w:r>
-        <w:rPr>
-          <w:rFonts w:ascii="Times New Roman" w:hAnsi="Times New Roman" w:cs="Times New Roman"/>
-          <w:color w:val="404040" w:themeColor="text1" w:themeTint="BF"/>
-          <w:sz w:val="24"/>
-          <w:szCs w:val="24"/>
-        </w:rPr>
-        <w:t>SOLID / OOD / OOP</w:t>
+        <w:t>WPF / MVVM</w:t>
       </w:r>
     </w:p>
     <w:p>
@@ -521,7 +500,6 @@
         <w:ind w:firstLine="720"/>
         <w:rPr>
           <w:rFonts w:ascii="Times New Roman" w:hAnsi="Times New Roman" w:cs="Times New Roman"/>
-          <w:color w:val="404040" w:themeColor="text1" w:themeTint="BF"/>
           <w:sz w:val="24"/>
           <w:szCs w:val="24"/>
         </w:rPr>
@@ -529,53 +507,15 @@
       <w:r>
         <w:rPr>
           <w:rFonts w:ascii="Times New Roman" w:hAnsi="Times New Roman" w:cs="Times New Roman"/>
-          <w:color w:val="404040" w:themeColor="text1" w:themeTint="BF"/>
           <w:sz w:val="24"/>
           <w:szCs w:val="24"/>
         </w:rPr>
-        <w:t>Design Patterns</w:t>
-      </w:r>
-      <w:r>
-        <w:rPr>
-          <w:rFonts w:ascii="Times New Roman" w:hAnsi="Times New Roman" w:cs="Times New Roman"/>
-          <w:color w:val="404040" w:themeColor="text1" w:themeTint="BF"/>
-          <w:sz w:val="24"/>
-          <w:szCs w:val="24"/>
-        </w:rPr>
-        <w:tab/>
-      </w:r>
-      <w:r>
-        <w:rPr>
-          <w:rFonts w:ascii="Times New Roman" w:hAnsi="Times New Roman" w:cs="Times New Roman"/>
-          <w:color w:val="404040" w:themeColor="text1" w:themeTint="BF"/>
-          <w:sz w:val="24"/>
-          <w:szCs w:val="24"/>
-        </w:rPr>
-        <w:tab/>
-      </w:r>
-      <w:r>
-        <w:rPr>
-          <w:rFonts w:ascii="Times New Roman" w:hAnsi="Times New Roman" w:cs="Times New Roman"/>
-          <w:color w:val="404040" w:themeColor="text1" w:themeTint="BF"/>
-          <w:sz w:val="24"/>
-          <w:szCs w:val="24"/>
-        </w:rPr>
-        <w:tab/>
-      </w:r>
-      <w:r>
-        <w:rPr>
-          <w:rFonts w:ascii="Times New Roman" w:hAnsi="Times New Roman" w:cs="Times New Roman"/>
-          <w:color w:val="404040" w:themeColor="text1" w:themeTint="BF"/>
-          <w:sz w:val="24"/>
-          <w:szCs w:val="24"/>
-        </w:rPr>
-        <w:tab/>
+        <w:t>Open API Specification</w:t>
       </w:r>
     </w:p>
     <w:p>
       <w:pPr>
         <w:spacing w:after="0" w:line="240" w:lineRule="auto"/>
-        <w:ind w:firstLine="720"/>
         <w:rPr>
           <w:rFonts w:ascii="Times New Roman" w:hAnsi="Times New Roman" w:cs="Times New Roman"/>
           <w:color w:val="404040" w:themeColor="text1" w:themeTint="BF"/>
@@ -665,7 +605,6 @@
         <w:ind w:left="720"/>
         <w:rPr>
           <w:rFonts w:ascii="Times New Roman" w:hAnsi="Times New Roman" w:cs="Times New Roman"/>
-          <w:color w:val="404040" w:themeColor="text1" w:themeTint="BF"/>
           <w:sz w:val="24"/>
           <w:szCs w:val="24"/>
         </w:rPr>
@@ -673,16 +612,23 @@
       <w:r>
         <w:rPr>
           <w:rFonts w:ascii="Times New Roman" w:hAnsi="Times New Roman" w:cs="Times New Roman"/>
-          <w:color w:val="404040" w:themeColor="text1" w:themeTint="BF"/>
           <w:sz w:val="24"/>
           <w:szCs w:val="24"/>
         </w:rPr>
-        <w:t>C# / ASP.NET / MVC</w:t>
+        <w:t>C# / ASP.NET</w:t>
       </w:r>
       <w:r>
         <w:rPr>
           <w:rFonts w:ascii="Times New Roman" w:hAnsi="Times New Roman" w:cs="Times New Roman"/>
-          <w:color w:val="404040" w:themeColor="text1" w:themeTint="BF"/>
+          <w:sz w:val="24"/>
+          <w:szCs w:val="24"/>
+        </w:rPr>
+        <w:tab/>
+        <w:t xml:space="preserve"> / .NET Core</w:t>
+      </w:r>
+      <w:r>
+        <w:rPr>
+          <w:rFonts w:ascii="Times New Roman" w:hAnsi="Times New Roman" w:cs="Times New Roman"/>
           <w:sz w:val="24"/>
           <w:szCs w:val="24"/>
         </w:rPr>
@@ -691,37 +637,6 @@
       <w:r>
         <w:rPr>
           <w:rFonts w:ascii="Times New Roman" w:hAnsi="Times New Roman" w:cs="Times New Roman"/>
-          <w:color w:val="404040" w:themeColor="text1" w:themeTint="BF"/>
-          <w:sz w:val="24"/>
-          <w:szCs w:val="24"/>
-        </w:rPr>
-        <w:tab/>
-        <w:t>Entity Framework</w:t>
-      </w:r>
-    </w:p>
-    <w:p>
-      <w:pPr>
-        <w:spacing w:after="0" w:line="240" w:lineRule="auto"/>
-        <w:rPr>
-          <w:rFonts w:ascii="Times New Roman" w:hAnsi="Times New Roman" w:cs="Times New Roman"/>
-          <w:color w:val="404040" w:themeColor="text1" w:themeTint="BF"/>
-          <w:sz w:val="24"/>
-          <w:szCs w:val="24"/>
-        </w:rPr>
-      </w:pPr>
-      <w:r>
-        <w:rPr>
-          <w:rFonts w:ascii="Times New Roman" w:hAnsi="Times New Roman" w:cs="Times New Roman"/>
-          <w:color w:val="404040" w:themeColor="text1" w:themeTint="BF"/>
-          <w:sz w:val="24"/>
-          <w:szCs w:val="24"/>
-        </w:rPr>
-        <w:t xml:space="preserve">          </w:t>
-      </w:r>
-      <w:r>
-        <w:rPr>
-          <w:rFonts w:ascii="Times New Roman" w:hAnsi="Times New Roman" w:cs="Times New Roman"/>
-          <w:color w:val="404040" w:themeColor="text1" w:themeTint="BF"/>
           <w:sz w:val="24"/>
           <w:szCs w:val="24"/>
         </w:rPr>
@@ -730,7 +645,25 @@
       <w:r>
         <w:rPr>
           <w:rFonts w:ascii="Times New Roman" w:hAnsi="Times New Roman" w:cs="Times New Roman"/>
-          <w:color w:val="404040" w:themeColor="text1" w:themeTint="BF"/>
+          <w:sz w:val="24"/>
+          <w:szCs w:val="24"/>
+        </w:rPr>
+        <w:t>Entity Framework</w:t>
+      </w:r>
+    </w:p>
+    <w:p>
+      <w:pPr>
+        <w:spacing w:after="0" w:line="240" w:lineRule="auto"/>
+        <w:ind w:firstLine="720"/>
+        <w:rPr>
+          <w:rFonts w:ascii="Times New Roman" w:hAnsi="Times New Roman" w:cs="Times New Roman"/>
+          <w:sz w:val="24"/>
+          <w:szCs w:val="24"/>
+        </w:rPr>
+      </w:pPr>
+      <w:r>
+        <w:rPr>
+          <w:rFonts w:ascii="Times New Roman" w:hAnsi="Times New Roman" w:cs="Times New Roman"/>
           <w:sz w:val="24"/>
           <w:szCs w:val="24"/>
         </w:rPr>
@@ -739,7 +672,6 @@
       <w:r>
         <w:rPr>
           <w:rFonts w:ascii="Times New Roman" w:hAnsi="Times New Roman" w:cs="Times New Roman"/>
-          <w:color w:val="404040" w:themeColor="text1" w:themeTint="BF"/>
           <w:sz w:val="24"/>
           <w:szCs w:val="24"/>
         </w:rPr>
@@ -748,7 +680,6 @@
       <w:r>
         <w:rPr>
           <w:rFonts w:ascii="Times New Roman" w:hAnsi="Times New Roman" w:cs="Times New Roman"/>
-          <w:color w:val="404040" w:themeColor="text1" w:themeTint="BF"/>
           <w:sz w:val="24"/>
           <w:szCs w:val="24"/>
         </w:rPr>
@@ -757,7 +688,6 @@
       <w:r>
         <w:rPr>
           <w:rFonts w:ascii="Times New Roman" w:hAnsi="Times New Roman" w:cs="Times New Roman"/>
-          <w:color w:val="404040" w:themeColor="text1" w:themeTint="BF"/>
           <w:sz w:val="24"/>
           <w:szCs w:val="24"/>
         </w:rPr>
@@ -766,7 +696,6 @@
       <w:r>
         <w:rPr>
           <w:rFonts w:ascii="Times New Roman" w:hAnsi="Times New Roman" w:cs="Times New Roman"/>
-          <w:color w:val="404040" w:themeColor="text1" w:themeTint="BF"/>
           <w:sz w:val="24"/>
           <w:szCs w:val="24"/>
         </w:rPr>
@@ -777,9 +706,9 @@
     <w:p>
       <w:pPr>
         <w:spacing w:after="0" w:line="240" w:lineRule="auto"/>
+        <w:ind w:firstLine="720"/>
         <w:rPr>
           <w:rFonts w:ascii="Times New Roman" w:hAnsi="Times New Roman" w:cs="Times New Roman"/>
-          <w:color w:val="404040" w:themeColor="text1" w:themeTint="BF"/>
           <w:sz w:val="24"/>
           <w:szCs w:val="24"/>
         </w:rPr>
@@ -787,16 +716,14 @@
       <w:r>
         <w:rPr>
           <w:rFonts w:ascii="Times New Roman" w:hAnsi="Times New Roman" w:cs="Times New Roman"/>
-          <w:color w:val="404040" w:themeColor="text1" w:themeTint="BF"/>
           <w:sz w:val="24"/>
           <w:szCs w:val="24"/>
         </w:rPr>
-        <w:t xml:space="preserve">          </w:t>
+        <w:t>SQL Server</w:t>
       </w:r>
       <w:r>
         <w:rPr>
           <w:rFonts w:ascii="Times New Roman" w:hAnsi="Times New Roman" w:cs="Times New Roman"/>
-          <w:color w:val="404040" w:themeColor="text1" w:themeTint="BF"/>
           <w:sz w:val="24"/>
           <w:szCs w:val="24"/>
         </w:rPr>
@@ -805,16 +732,6 @@
       <w:r>
         <w:rPr>
           <w:rFonts w:ascii="Times New Roman" w:hAnsi="Times New Roman" w:cs="Times New Roman"/>
-          <w:color w:val="404040" w:themeColor="text1" w:themeTint="BF"/>
-          <w:sz w:val="24"/>
-          <w:szCs w:val="24"/>
-        </w:rPr>
-        <w:t>SQL Server</w:t>
-      </w:r>
-      <w:r>
-        <w:rPr>
-          <w:rFonts w:ascii="Times New Roman" w:hAnsi="Times New Roman" w:cs="Times New Roman"/>
-          <w:color w:val="404040" w:themeColor="text1" w:themeTint="BF"/>
           <w:sz w:val="24"/>
           <w:szCs w:val="24"/>
         </w:rPr>
@@ -823,7 +740,6 @@
       <w:r>
         <w:rPr>
           <w:rFonts w:ascii="Times New Roman" w:hAnsi="Times New Roman" w:cs="Times New Roman"/>
-          <w:color w:val="404040" w:themeColor="text1" w:themeTint="BF"/>
           <w:sz w:val="24"/>
           <w:szCs w:val="24"/>
         </w:rPr>
@@ -832,16 +748,6 @@
       <w:r>
         <w:rPr>
           <w:rFonts w:ascii="Times New Roman" w:hAnsi="Times New Roman" w:cs="Times New Roman"/>
-          <w:color w:val="404040" w:themeColor="text1" w:themeTint="BF"/>
-          <w:sz w:val="24"/>
-          <w:szCs w:val="24"/>
-        </w:rPr>
-        <w:tab/>
-      </w:r>
-      <w:r>
-        <w:rPr>
-          <w:rFonts w:ascii="Times New Roman" w:hAnsi="Times New Roman" w:cs="Times New Roman"/>
-          <w:color w:val="404040" w:themeColor="text1" w:themeTint="BF"/>
           <w:sz w:val="24"/>
           <w:szCs w:val="24"/>
         </w:rPr>
@@ -851,7 +757,6 @@
       <w:r>
         <w:rPr>
           <w:rFonts w:ascii="Times New Roman" w:hAnsi="Times New Roman" w:cs="Times New Roman"/>
-          <w:color w:val="404040" w:themeColor="text1" w:themeTint="BF"/>
           <w:sz w:val="24"/>
           <w:szCs w:val="24"/>
         </w:rPr>
@@ -860,7 +765,6 @@
       <w:r>
         <w:rPr>
           <w:rFonts w:ascii="Times New Roman" w:hAnsi="Times New Roman" w:cs="Times New Roman"/>
-          <w:color w:val="404040" w:themeColor="text1" w:themeTint="BF"/>
           <w:sz w:val="24"/>
           <w:szCs w:val="24"/>
         </w:rPr>
@@ -873,7 +777,6 @@
         <w:ind w:firstLine="720"/>
         <w:rPr>
           <w:rFonts w:ascii="Times New Roman" w:hAnsi="Times New Roman" w:cs="Times New Roman"/>
-          <w:color w:val="404040" w:themeColor="text1" w:themeTint="BF"/>
           <w:sz w:val="24"/>
           <w:szCs w:val="24"/>
         </w:rPr>
@@ -881,7 +784,6 @@
       <w:r>
         <w:rPr>
           <w:rFonts w:ascii="Times New Roman" w:hAnsi="Times New Roman" w:cs="Times New Roman"/>
-          <w:color w:val="404040" w:themeColor="text1" w:themeTint="BF"/>
           <w:sz w:val="24"/>
           <w:szCs w:val="24"/>
         </w:rPr>
@@ -890,7 +792,6 @@
       <w:r>
         <w:rPr>
           <w:rFonts w:ascii="Times New Roman" w:hAnsi="Times New Roman" w:cs="Times New Roman"/>
-          <w:color w:val="404040" w:themeColor="text1" w:themeTint="BF"/>
           <w:sz w:val="24"/>
           <w:szCs w:val="24"/>
         </w:rPr>
@@ -899,7 +800,6 @@
       <w:r>
         <w:rPr>
           <w:rFonts w:ascii="Times New Roman" w:hAnsi="Times New Roman" w:cs="Times New Roman"/>
-          <w:color w:val="404040" w:themeColor="text1" w:themeTint="BF"/>
           <w:sz w:val="24"/>
           <w:szCs w:val="24"/>
         </w:rPr>
@@ -908,7 +808,6 @@
       <w:r>
         <w:rPr>
           <w:rFonts w:ascii="Times New Roman" w:hAnsi="Times New Roman" w:cs="Times New Roman"/>
-          <w:color w:val="404040" w:themeColor="text1" w:themeTint="BF"/>
           <w:sz w:val="24"/>
           <w:szCs w:val="24"/>
         </w:rPr>
@@ -917,7 +816,6 @@
       <w:r>
         <w:rPr>
           <w:rFonts w:ascii="Times New Roman" w:hAnsi="Times New Roman" w:cs="Times New Roman"/>
-          <w:color w:val="404040" w:themeColor="text1" w:themeTint="BF"/>
           <w:sz w:val="24"/>
           <w:szCs w:val="24"/>
         </w:rPr>
@@ -927,7 +825,6 @@
       <w:r>
         <w:rPr>
           <w:rFonts w:ascii="Times New Roman" w:hAnsi="Times New Roman" w:cs="Times New Roman"/>
-          <w:color w:val="404040" w:themeColor="text1" w:themeTint="BF"/>
           <w:sz w:val="24"/>
           <w:szCs w:val="24"/>
         </w:rPr>
@@ -936,7 +833,6 @@
       <w:r>
         <w:rPr>
           <w:rFonts w:ascii="Times New Roman" w:hAnsi="Times New Roman" w:cs="Times New Roman"/>
-          <w:color w:val="404040" w:themeColor="text1" w:themeTint="BF"/>
           <w:sz w:val="24"/>
           <w:szCs w:val="24"/>
         </w:rPr>
@@ -949,7 +845,6 @@
         <w:ind w:firstLine="720"/>
         <w:rPr>
           <w:rFonts w:ascii="Times New Roman" w:hAnsi="Times New Roman" w:cs="Times New Roman"/>
-          <w:color w:val="404040" w:themeColor="text1" w:themeTint="BF"/>
           <w:sz w:val="24"/>
           <w:szCs w:val="24"/>
         </w:rPr>
@@ -957,7 +852,6 @@
       <w:r>
         <w:rPr>
           <w:rFonts w:ascii="Times New Roman" w:hAnsi="Times New Roman" w:cs="Times New Roman"/>
-          <w:color w:val="404040" w:themeColor="text1" w:themeTint="BF"/>
           <w:sz w:val="24"/>
           <w:szCs w:val="24"/>
         </w:rPr>
@@ -966,7 +860,6 @@
       <w:r>
         <w:rPr>
           <w:rFonts w:ascii="Times New Roman" w:hAnsi="Times New Roman" w:cs="Times New Roman"/>
-          <w:color w:val="404040" w:themeColor="text1" w:themeTint="BF"/>
           <w:sz w:val="24"/>
           <w:szCs w:val="24"/>
         </w:rPr>
@@ -975,7 +868,6 @@
       <w:r>
         <w:rPr>
           <w:rFonts w:ascii="Times New Roman" w:hAnsi="Times New Roman" w:cs="Times New Roman"/>
-          <w:color w:val="404040" w:themeColor="text1" w:themeTint="BF"/>
           <w:sz w:val="24"/>
           <w:szCs w:val="24"/>
         </w:rPr>
@@ -984,7 +876,6 @@
       <w:r>
         <w:rPr>
           <w:rFonts w:ascii="Times New Roman" w:hAnsi="Times New Roman" w:cs="Times New Roman"/>
-          <w:color w:val="404040" w:themeColor="text1" w:themeTint="BF"/>
           <w:sz w:val="24"/>
           <w:szCs w:val="24"/>
         </w:rPr>
@@ -993,7 +884,6 @@
       <w:r>
         <w:rPr>
           <w:rFonts w:ascii="Times New Roman" w:hAnsi="Times New Roman" w:cs="Times New Roman"/>
-          <w:color w:val="404040" w:themeColor="text1" w:themeTint="BF"/>
           <w:sz w:val="24"/>
           <w:szCs w:val="24"/>
         </w:rPr>
@@ -1007,7 +897,6 @@
         <w:ind w:firstLine="720"/>
         <w:rPr>
           <w:rFonts w:ascii="Times New Roman" w:hAnsi="Times New Roman" w:cs="Times New Roman"/>
-          <w:color w:val="404040" w:themeColor="text1" w:themeTint="BF"/>
           <w:sz w:val="24"/>
           <w:szCs w:val="24"/>
         </w:rPr>
@@ -1015,7 +904,6 @@
       <w:r>
         <w:rPr>
           <w:rFonts w:ascii="Times New Roman" w:hAnsi="Times New Roman" w:cs="Times New Roman"/>
-          <w:color w:val="404040" w:themeColor="text1" w:themeTint="BF"/>
           <w:sz w:val="24"/>
           <w:szCs w:val="24"/>
         </w:rPr>
@@ -1024,7 +912,6 @@
       <w:r>
         <w:rPr>
           <w:rFonts w:ascii="Times New Roman" w:hAnsi="Times New Roman" w:cs="Times New Roman"/>
-          <w:color w:val="404040" w:themeColor="text1" w:themeTint="BF"/>
           <w:sz w:val="24"/>
           <w:szCs w:val="24"/>
         </w:rPr>
@@ -1033,7 +920,6 @@
       <w:r>
         <w:rPr>
           <w:rFonts w:ascii="Times New Roman" w:hAnsi="Times New Roman" w:cs="Times New Roman"/>
-          <w:color w:val="404040" w:themeColor="text1" w:themeTint="BF"/>
           <w:sz w:val="24"/>
           <w:szCs w:val="24"/>
         </w:rPr>
@@ -1042,7 +928,6 @@
       <w:r>
         <w:rPr>
           <w:rFonts w:ascii="Times New Roman" w:hAnsi="Times New Roman" w:cs="Times New Roman"/>
-          <w:color w:val="404040" w:themeColor="text1" w:themeTint="BF"/>
           <w:sz w:val="24"/>
           <w:szCs w:val="24"/>
         </w:rPr>
@@ -1051,7 +936,6 @@
       <w:r>
         <w:rPr>
           <w:rFonts w:ascii="Times New Roman" w:hAnsi="Times New Roman" w:cs="Times New Roman"/>
-          <w:color w:val="404040" w:themeColor="text1" w:themeTint="BF"/>
           <w:sz w:val="24"/>
           <w:szCs w:val="24"/>
         </w:rPr>
@@ -1060,16 +944,33 @@
       <w:r>
         <w:rPr>
           <w:rFonts w:ascii="Times New Roman" w:hAnsi="Times New Roman" w:cs="Times New Roman"/>
-          <w:color w:val="404040" w:themeColor="text1" w:themeTint="BF"/>
           <w:sz w:val="24"/>
           <w:szCs w:val="24"/>
         </w:rPr>
         <w:t>React.js</w:t>
       </w:r>
+    </w:p>
+    <w:p>
+      <w:pPr>
+        <w:spacing w:after="0" w:line="240" w:lineRule="auto"/>
+        <w:ind w:firstLine="720"/>
+        <w:rPr>
+          <w:rFonts w:ascii="Times New Roman" w:hAnsi="Times New Roman" w:cs="Times New Roman"/>
+          <w:sz w:val="24"/>
+          <w:szCs w:val="24"/>
+        </w:rPr>
+      </w:pPr>
       <w:r>
         <w:rPr>
           <w:rFonts w:ascii="Times New Roman" w:hAnsi="Times New Roman" w:cs="Times New Roman"/>
-          <w:color w:val="404040" w:themeColor="text1" w:themeTint="BF"/>
+          <w:sz w:val="24"/>
+          <w:szCs w:val="24"/>
+        </w:rPr>
+        <w:t>Git / GitHub</w:t>
+      </w:r>
+      <w:r>
+        <w:rPr>
+          <w:rFonts w:ascii="Times New Roman" w:hAnsi="Times New Roman" w:cs="Times New Roman"/>
           <w:sz w:val="24"/>
           <w:szCs w:val="24"/>
         </w:rPr>
@@ -1078,7 +979,6 @@
       <w:r>
         <w:rPr>
           <w:rFonts w:ascii="Times New Roman" w:hAnsi="Times New Roman" w:cs="Times New Roman"/>
-          <w:color w:val="404040" w:themeColor="text1" w:themeTint="BF"/>
           <w:sz w:val="24"/>
           <w:szCs w:val="24"/>
         </w:rPr>
@@ -1087,37 +987,6 @@
       <w:r>
         <w:rPr>
           <w:rFonts w:ascii="Times New Roman" w:hAnsi="Times New Roman" w:cs="Times New Roman"/>
-          <w:color w:val="404040" w:themeColor="text1" w:themeTint="BF"/>
-          <w:sz w:val="24"/>
-          <w:szCs w:val="24"/>
-        </w:rPr>
-        <w:tab/>
-      </w:r>
-    </w:p>
-    <w:p>
-      <w:pPr>
-        <w:spacing w:after="0" w:line="240" w:lineRule="auto"/>
-        <w:ind w:firstLine="720"/>
-        <w:rPr>
-          <w:rFonts w:ascii="Times New Roman" w:hAnsi="Times New Roman" w:cs="Times New Roman"/>
-          <w:color w:val="404040" w:themeColor="text1" w:themeTint="BF"/>
-          <w:sz w:val="24"/>
-          <w:szCs w:val="24"/>
-        </w:rPr>
-      </w:pPr>
-      <w:r>
-        <w:rPr>
-          <w:rFonts w:ascii="Times New Roman" w:hAnsi="Times New Roman" w:cs="Times New Roman"/>
-          <w:color w:val="404040" w:themeColor="text1" w:themeTint="BF"/>
-          <w:sz w:val="24"/>
-          <w:szCs w:val="24"/>
-        </w:rPr>
-        <w:t>Git / GitHub</w:t>
-      </w:r>
-      <w:r>
-        <w:rPr>
-          <w:rFonts w:ascii="Times New Roman" w:hAnsi="Times New Roman" w:cs="Times New Roman"/>
-          <w:color w:val="404040" w:themeColor="text1" w:themeTint="BF"/>
           <w:sz w:val="24"/>
           <w:szCs w:val="24"/>
         </w:rPr>
@@ -1126,7 +995,34 @@
       <w:r>
         <w:rPr>
           <w:rFonts w:ascii="Times New Roman" w:hAnsi="Times New Roman" w:cs="Times New Roman"/>
-          <w:color w:val="404040" w:themeColor="text1" w:themeTint="BF"/>
+          <w:sz w:val="24"/>
+          <w:szCs w:val="24"/>
+        </w:rPr>
+        <w:tab/>
+        <w:t>Node / NPM</w:t>
+      </w:r>
+    </w:p>
+    <w:p>
+      <w:pPr>
+        <w:spacing w:after="0" w:line="240" w:lineRule="auto"/>
+        <w:ind w:left="720"/>
+        <w:rPr>
+          <w:rFonts w:ascii="Times New Roman" w:hAnsi="Times New Roman" w:cs="Times New Roman"/>
+          <w:sz w:val="24"/>
+          <w:szCs w:val="24"/>
+        </w:rPr>
+      </w:pPr>
+      <w:r>
+        <w:rPr>
+          <w:rFonts w:ascii="Times New Roman" w:hAnsi="Times New Roman" w:cs="Times New Roman"/>
+          <w:sz w:val="24"/>
+          <w:szCs w:val="24"/>
+        </w:rPr>
+        <w:t>.NET CORE</w:t>
+      </w:r>
+      <w:r>
+        <w:rPr>
+          <w:rFonts w:ascii="Times New Roman" w:hAnsi="Times New Roman" w:cs="Times New Roman"/>
           <w:sz w:val="24"/>
           <w:szCs w:val="24"/>
         </w:rPr>
@@ -1135,7 +1031,6 @@
       <w:r>
         <w:rPr>
           <w:rFonts w:ascii="Times New Roman" w:hAnsi="Times New Roman" w:cs="Times New Roman"/>
-          <w:color w:val="404040" w:themeColor="text1" w:themeTint="BF"/>
           <w:sz w:val="24"/>
           <w:szCs w:val="24"/>
         </w:rPr>
@@ -1144,12 +1039,38 @@
       <w:r>
         <w:rPr>
           <w:rFonts w:ascii="Times New Roman" w:hAnsi="Times New Roman" w:cs="Times New Roman"/>
-          <w:color w:val="404040" w:themeColor="text1" w:themeTint="BF"/>
           <w:sz w:val="24"/>
           <w:szCs w:val="24"/>
         </w:rPr>
         <w:tab/>
-        <w:t>Node / NPM</w:t>
+      </w:r>
+      <w:r>
+        <w:rPr>
+          <w:rFonts w:ascii="Times New Roman" w:hAnsi="Times New Roman" w:cs="Times New Roman"/>
+          <w:sz w:val="24"/>
+          <w:szCs w:val="24"/>
+        </w:rPr>
+        <w:tab/>
+        <w:t>Swagger</w:t>
+      </w:r>
+    </w:p>
+    <w:p>
+      <w:pPr>
+        <w:spacing w:after="0" w:line="240" w:lineRule="auto"/>
+        <w:ind w:left="720"/>
+        <w:rPr>
+          <w:rFonts w:ascii="Times New Roman" w:hAnsi="Times New Roman" w:cs="Times New Roman"/>
+          <w:sz w:val="24"/>
+          <w:szCs w:val="24"/>
+        </w:rPr>
+      </w:pPr>
+      <w:r>
+        <w:rPr>
+          <w:rFonts w:ascii="Times New Roman" w:hAnsi="Times New Roman" w:cs="Times New Roman"/>
+          <w:sz w:val="24"/>
+          <w:szCs w:val="24"/>
+        </w:rPr>
+        <w:t>Linux / Ubuntu</w:t>
       </w:r>
     </w:p>
     <w:p>
@@ -1316,6 +1237,29 @@
     </w:p>
     <w:p>
       <w:pPr>
+        <w:pStyle w:val="ListParagraph"/>
+        <w:numPr>
+          <w:ilvl w:val="0"/>
+          <w:numId w:val="19"/>
+        </w:numPr>
+        <w:spacing w:after="240"/>
+        <w:rPr>
+          <w:rFonts w:ascii="Times New Roman" w:hAnsi="Times New Roman" w:cs="Times New Roman"/>
+          <w:sz w:val="28"/>
+          <w:szCs w:val="28"/>
+        </w:rPr>
+      </w:pPr>
+      <w:r>
+        <w:rPr>
+          <w:rFonts w:ascii="Times New Roman" w:hAnsi="Times New Roman" w:cs="Times New Roman"/>
+          <w:sz w:val="28"/>
+          <w:szCs w:val="28"/>
+        </w:rPr>
+        <w:t>Upgrade older .NET Standard to newer .NET Core frameworks.</w:t>
+      </w:r>
+    </w:p>
+    <w:p>
+      <w:pPr>
         <w:pStyle w:val="ListBullet"/>
         <w:numPr>
           <w:ilvl w:val="0"/>
@@ -1324,7 +1268,6 @@
         <w:spacing w:after="0" w:line="240" w:lineRule="auto"/>
         <w:rPr>
           <w:rFonts w:ascii="Times New Roman" w:hAnsi="Times New Roman" w:cs="Times New Roman"/>
-          <w:color w:val="404040" w:themeColor="text1" w:themeTint="BF"/>
           <w:sz w:val="28"/>
           <w:szCs w:val="28"/>
         </w:rPr>
@@ -1332,7 +1275,6 @@
       <w:r>
         <w:rPr>
           <w:rFonts w:ascii="Times New Roman" w:hAnsi="Times New Roman" w:cs="Times New Roman"/>
-          <w:color w:val="404040" w:themeColor="text1" w:themeTint="BF"/>
           <w:sz w:val="28"/>
           <w:szCs w:val="28"/>
         </w:rPr>
@@ -1341,7 +1283,6 @@
       <w:r>
         <w:rPr>
           <w:rFonts w:ascii="Times New Roman" w:hAnsi="Times New Roman" w:cs="Times New Roman"/>
-          <w:color w:val="404040" w:themeColor="text1" w:themeTint="BF"/>
           <w:sz w:val="28"/>
           <w:szCs w:val="28"/>
         </w:rPr>
@@ -1358,7 +1299,6 @@
         <w:spacing w:after="0" w:line="240" w:lineRule="auto"/>
         <w:rPr>
           <w:rFonts w:ascii="Times New Roman" w:hAnsi="Times New Roman" w:cs="Times New Roman"/>
-          <w:color w:val="404040" w:themeColor="text1" w:themeTint="BF"/>
           <w:sz w:val="28"/>
           <w:szCs w:val="28"/>
         </w:rPr>
@@ -1366,7 +1306,6 @@
       <w:r>
         <w:rPr>
           <w:rFonts w:ascii="Times New Roman" w:hAnsi="Times New Roman" w:cs="Times New Roman"/>
-          <w:color w:val="404040" w:themeColor="text1" w:themeTint="BF"/>
           <w:sz w:val="28"/>
           <w:szCs w:val="28"/>
         </w:rPr>
@@ -1375,7 +1314,6 @@
       <w:r>
         <w:rPr>
           <w:rFonts w:ascii="Times New Roman" w:hAnsi="Times New Roman" w:cs="Times New Roman"/>
-          <w:color w:val="404040" w:themeColor="text1" w:themeTint="BF"/>
           <w:sz w:val="28"/>
           <w:szCs w:val="28"/>
         </w:rPr>
@@ -1392,7 +1330,6 @@
         <w:spacing w:after="0" w:line="240" w:lineRule="auto"/>
         <w:rPr>
           <w:rFonts w:ascii="Times New Roman" w:hAnsi="Times New Roman" w:cs="Times New Roman"/>
-          <w:color w:val="404040" w:themeColor="text1" w:themeTint="BF"/>
           <w:sz w:val="28"/>
           <w:szCs w:val="28"/>
         </w:rPr>
@@ -1400,7 +1337,6 @@
       <w:r>
         <w:rPr>
           <w:rFonts w:ascii="Times New Roman" w:hAnsi="Times New Roman" w:cs="Times New Roman"/>
-          <w:color w:val="404040" w:themeColor="text1" w:themeTint="BF"/>
           <w:sz w:val="28"/>
           <w:szCs w:val="28"/>
         </w:rPr>
@@ -1409,7 +1345,6 @@
       <w:r>
         <w:rPr>
           <w:rFonts w:ascii="Times New Roman" w:hAnsi="Times New Roman" w:cs="Times New Roman"/>
-          <w:color w:val="404040" w:themeColor="text1" w:themeTint="BF"/>
           <w:sz w:val="28"/>
           <w:szCs w:val="28"/>
         </w:rPr>
@@ -1426,7 +1361,6 @@
         <w:spacing w:after="0" w:line="240" w:lineRule="auto"/>
         <w:rPr>
           <w:rFonts w:ascii="Times New Roman" w:hAnsi="Times New Roman" w:cs="Times New Roman"/>
-          <w:color w:val="404040" w:themeColor="text1" w:themeTint="BF"/>
           <w:sz w:val="28"/>
           <w:szCs w:val="28"/>
         </w:rPr>
@@ -1434,7 +1368,6 @@
       <w:r>
         <w:rPr>
           <w:rFonts w:ascii="Times New Roman" w:hAnsi="Times New Roman" w:cs="Times New Roman"/>
-          <w:color w:val="404040" w:themeColor="text1" w:themeTint="BF"/>
           <w:sz w:val="28"/>
           <w:szCs w:val="28"/>
         </w:rPr>
@@ -1451,7 +1384,6 @@
         <w:spacing w:after="0" w:line="240" w:lineRule="auto"/>
         <w:rPr>
           <w:rFonts w:ascii="Times New Roman" w:hAnsi="Times New Roman" w:cs="Times New Roman"/>
-          <w:color w:val="404040" w:themeColor="text1" w:themeTint="BF"/>
           <w:sz w:val="28"/>
           <w:szCs w:val="28"/>
         </w:rPr>
@@ -1459,7 +1391,6 @@
       <w:r>
         <w:rPr>
           <w:rFonts w:ascii="Times New Roman" w:hAnsi="Times New Roman" w:cs="Times New Roman"/>
-          <w:color w:val="404040" w:themeColor="text1" w:themeTint="BF"/>
           <w:sz w:val="28"/>
           <w:szCs w:val="28"/>
         </w:rPr>
@@ -1476,7 +1407,6 @@
         <w:spacing w:after="0" w:line="240" w:lineRule="auto"/>
         <w:rPr>
           <w:rFonts w:ascii="Times New Roman" w:hAnsi="Times New Roman" w:cs="Times New Roman"/>
-          <w:color w:val="404040" w:themeColor="text1" w:themeTint="BF"/>
           <w:sz w:val="28"/>
           <w:szCs w:val="28"/>
         </w:rPr>
@@ -1484,10 +1414,10 @@
       <w:r>
         <w:rPr>
           <w:rFonts w:ascii="Times New Roman" w:hAnsi="Times New Roman" w:cs="Times New Roman"/>
-          <w:color w:val="404040" w:themeColor="text1" w:themeTint="BF"/>
           <w:sz w:val="28"/>
           <w:szCs w:val="28"/>
         </w:rPr>
+        <w:lastRenderedPageBreak/>
         <w:t>Shipping manifests</w:t>
       </w:r>
     </w:p>
@@ -1501,7 +1431,6 @@
         <w:spacing w:after="0" w:line="240" w:lineRule="auto"/>
         <w:rPr>
           <w:rFonts w:ascii="Times New Roman" w:hAnsi="Times New Roman" w:cs="Times New Roman"/>
-          <w:color w:val="404040" w:themeColor="text1" w:themeTint="BF"/>
           <w:sz w:val="28"/>
           <w:szCs w:val="28"/>
         </w:rPr>
@@ -1509,7 +1438,6 @@
       <w:r>
         <w:rPr>
           <w:rFonts w:ascii="Times New Roman" w:hAnsi="Times New Roman" w:cs="Times New Roman"/>
-          <w:color w:val="404040" w:themeColor="text1" w:themeTint="BF"/>
           <w:sz w:val="28"/>
           <w:szCs w:val="28"/>
         </w:rPr>
@@ -1526,7 +1454,6 @@
         <w:spacing w:after="0" w:line="240" w:lineRule="auto"/>
         <w:rPr>
           <w:rFonts w:ascii="Times New Roman" w:hAnsi="Times New Roman" w:cs="Times New Roman"/>
-          <w:color w:val="404040" w:themeColor="text1" w:themeTint="BF"/>
           <w:sz w:val="28"/>
           <w:szCs w:val="28"/>
         </w:rPr>
@@ -1534,7 +1461,6 @@
       <w:r>
         <w:rPr>
           <w:rFonts w:ascii="Times New Roman" w:hAnsi="Times New Roman" w:cs="Times New Roman"/>
-          <w:color w:val="404040" w:themeColor="text1" w:themeTint="BF"/>
           <w:sz w:val="28"/>
           <w:szCs w:val="28"/>
         </w:rPr>
@@ -1551,7 +1477,6 @@
         <w:spacing w:after="0" w:line="240" w:lineRule="auto"/>
         <w:rPr>
           <w:rFonts w:ascii="Times New Roman" w:hAnsi="Times New Roman" w:cs="Times New Roman"/>
-          <w:color w:val="404040" w:themeColor="text1" w:themeTint="BF"/>
           <w:sz w:val="28"/>
           <w:szCs w:val="28"/>
         </w:rPr>
@@ -1559,11 +1484,9 @@
       <w:r>
         <w:rPr>
           <w:rFonts w:ascii="Times New Roman" w:hAnsi="Times New Roman" w:cs="Times New Roman"/>
-          <w:color w:val="404040" w:themeColor="text1" w:themeTint="BF"/>
           <w:sz w:val="28"/>
           <w:szCs w:val="28"/>
         </w:rPr>
-        <w:lastRenderedPageBreak/>
         <w:t>Work with carrier APIs (USPS and FedEx, etc.)</w:t>
       </w:r>
     </w:p>
@@ -1577,7 +1500,6 @@
         <w:spacing w:after="0" w:line="240" w:lineRule="auto"/>
         <w:rPr>
           <w:rFonts w:ascii="Times New Roman" w:hAnsi="Times New Roman" w:cs="Times New Roman"/>
-          <w:color w:val="404040" w:themeColor="text1" w:themeTint="BF"/>
           <w:sz w:val="28"/>
           <w:szCs w:val="28"/>
         </w:rPr>
@@ -1585,7 +1507,6 @@
       <w:r>
         <w:rPr>
           <w:rFonts w:ascii="Times New Roman" w:hAnsi="Times New Roman" w:cs="Times New Roman"/>
-          <w:color w:val="404040" w:themeColor="text1" w:themeTint="BF"/>
           <w:sz w:val="28"/>
           <w:szCs w:val="28"/>
         </w:rPr>
@@ -1602,7 +1523,6 @@
         <w:spacing w:after="0" w:line="240" w:lineRule="auto"/>
         <w:rPr>
           <w:rFonts w:ascii="Times New Roman" w:hAnsi="Times New Roman" w:cs="Times New Roman"/>
-          <w:color w:val="404040" w:themeColor="text1" w:themeTint="BF"/>
           <w:sz w:val="28"/>
           <w:szCs w:val="28"/>
         </w:rPr>
@@ -1610,7 +1530,6 @@
       <w:r>
         <w:rPr>
           <w:rFonts w:ascii="Times New Roman" w:hAnsi="Times New Roman" w:cs="Times New Roman"/>
-          <w:color w:val="404040" w:themeColor="text1" w:themeTint="BF"/>
           <w:sz w:val="28"/>
           <w:szCs w:val="28"/>
         </w:rPr>
@@ -1619,7 +1538,6 @@
       <w:r>
         <w:rPr>
           <w:rFonts w:ascii="Times New Roman" w:hAnsi="Times New Roman" w:cs="Times New Roman"/>
-          <w:color w:val="404040" w:themeColor="text1" w:themeTint="BF"/>
           <w:sz w:val="28"/>
           <w:szCs w:val="28"/>
         </w:rPr>
@@ -1628,7 +1546,6 @@
       <w:r>
         <w:rPr>
           <w:rFonts w:ascii="Times New Roman" w:hAnsi="Times New Roman" w:cs="Times New Roman"/>
-          <w:color w:val="404040" w:themeColor="text1" w:themeTint="BF"/>
           <w:sz w:val="28"/>
           <w:szCs w:val="28"/>
         </w:rPr>
@@ -1645,7 +1562,6 @@
         <w:spacing w:after="0" w:line="240" w:lineRule="auto"/>
         <w:rPr>
           <w:rFonts w:ascii="Times New Roman" w:hAnsi="Times New Roman" w:cs="Times New Roman"/>
-          <w:color w:val="404040" w:themeColor="text1" w:themeTint="BF"/>
           <w:sz w:val="28"/>
           <w:szCs w:val="28"/>
         </w:rPr>
@@ -1653,7 +1569,6 @@
       <w:r>
         <w:rPr>
           <w:rFonts w:ascii="Times New Roman" w:hAnsi="Times New Roman" w:cs="Times New Roman"/>
-          <w:color w:val="404040" w:themeColor="text1" w:themeTint="BF"/>
           <w:sz w:val="28"/>
           <w:szCs w:val="28"/>
         </w:rPr>
@@ -1662,7 +1577,6 @@
       <w:r>
         <w:rPr>
           <w:rFonts w:ascii="Times New Roman" w:hAnsi="Times New Roman" w:cs="Times New Roman"/>
-          <w:color w:val="404040" w:themeColor="text1" w:themeTint="BF"/>
           <w:sz w:val="28"/>
           <w:szCs w:val="28"/>
         </w:rPr>
@@ -1671,7 +1585,6 @@
       <w:r>
         <w:rPr>
           <w:rFonts w:ascii="Times New Roman" w:hAnsi="Times New Roman" w:cs="Times New Roman"/>
-          <w:color w:val="404040" w:themeColor="text1" w:themeTint="BF"/>
           <w:sz w:val="28"/>
           <w:szCs w:val="28"/>
         </w:rPr>
@@ -1692,8 +1605,8 @@
           <w:rFonts w:ascii="Times New Roman" w:hAnsi="Times New Roman" w:cs="Times New Roman"/>
           <w:smallCaps w:val="0"/>
           <w:color w:val="404040" w:themeColor="text1" w:themeTint="BF"/>
-          <w:sz w:val="24"/>
-          <w:szCs w:val="24"/>
+          <w:sz w:val="28"/>
+          <w:szCs w:val="28"/>
         </w:rPr>
       </w:pPr>
     </w:p>
@@ -1845,6 +1758,30 @@
           <w:sz w:val="28"/>
           <w:szCs w:val="28"/>
         </w:rPr>
+        <w:t>Upgrade older .NET Standard to newer .NET Core frameworks.</w:t>
+      </w:r>
+    </w:p>
+    <w:p>
+      <w:pPr>
+        <w:pStyle w:val="ListParagraph"/>
+        <w:numPr>
+          <w:ilvl w:val="0"/>
+          <w:numId w:val="19"/>
+        </w:numPr>
+        <w:spacing w:after="240"/>
+        <w:rPr>
+          <w:rFonts w:ascii="Times New Roman" w:hAnsi="Times New Roman" w:cs="Times New Roman"/>
+          <w:sz w:val="28"/>
+          <w:szCs w:val="28"/>
+        </w:rPr>
+      </w:pPr>
+      <w:bookmarkStart w:id="1" w:name="_Hlk161048753"/>
+      <w:r>
+        <w:rPr>
+          <w:rFonts w:ascii="Times New Roman" w:hAnsi="Times New Roman" w:cs="Times New Roman"/>
+          <w:sz w:val="28"/>
+          <w:szCs w:val="28"/>
+        </w:rPr>
         <w:t xml:space="preserve">Create React.js reusable components to company-wide component library to align the look and feel of the public-facing </w:t>
       </w:r>
       <w:r>
@@ -1856,6 +1793,7 @@
         <w:t>website.</w:t>
       </w:r>
     </w:p>
+    <w:bookmarkEnd w:id="1"/>
     <w:p>
       <w:pPr>
         <w:pStyle w:val="ListParagraph"/>
@@ -2284,6 +2222,7 @@
           <w:sz w:val="28"/>
           <w:szCs w:val="28"/>
         </w:rPr>
+        <w:lastRenderedPageBreak/>
         <w:t>Develop and support new client code for onboarding new client</w:t>
       </w:r>
       <w:r>
@@ -2393,7 +2332,6 @@
           <w:sz w:val="28"/>
           <w:szCs w:val="28"/>
         </w:rPr>
-        <w:lastRenderedPageBreak/>
         <w:t xml:space="preserve">Work closely with the project manager to get requirements to deliver </w:t>
       </w:r>
       <w:r>
@@ -5024,6 +4962,119 @@
       </w:rPr>
     </w:lvl>
   </w:abstractNum>
+  <w:abstractNum w:abstractNumId="22" w15:restartNumberingAfterBreak="0">
+    <w:nsid w:val="596C42CE"/>
+    <w:multiLevelType w:val="hybridMultilevel"/>
+    <w:tmpl w:val="1EE4955E"/>
+    <w:lvl w:ilvl="0" w:tplc="04090001">
+      <w:start w:val="1"/>
+      <w:numFmt w:val="bullet"/>
+      <w:lvlText w:val=""/>
+      <w:lvlJc w:val="left"/>
+      <w:pPr>
+        <w:ind w:left="720" w:hanging="360"/>
+      </w:pPr>
+      <w:rPr>
+        <w:rFonts w:ascii="Symbol" w:hAnsi="Symbol" w:hint="default"/>
+      </w:rPr>
+    </w:lvl>
+    <w:lvl w:ilvl="1" w:tplc="04090003" w:tentative="1">
+      <w:start w:val="1"/>
+      <w:numFmt w:val="bullet"/>
+      <w:lvlText w:val="o"/>
+      <w:lvlJc w:val="left"/>
+      <w:pPr>
+        <w:ind w:left="1440" w:hanging="360"/>
+      </w:pPr>
+      <w:rPr>
+        <w:rFonts w:ascii="Courier New" w:hAnsi="Courier New" w:cs="Courier New" w:hint="default"/>
+      </w:rPr>
+    </w:lvl>
+    <w:lvl w:ilvl="2" w:tplc="04090005" w:tentative="1">
+      <w:start w:val="1"/>
+      <w:numFmt w:val="bullet"/>
+      <w:lvlText w:val=""/>
+      <w:lvlJc w:val="left"/>
+      <w:pPr>
+        <w:ind w:left="2160" w:hanging="360"/>
+      </w:pPr>
+      <w:rPr>
+        <w:rFonts w:ascii="Wingdings" w:hAnsi="Wingdings" w:hint="default"/>
+      </w:rPr>
+    </w:lvl>
+    <w:lvl w:ilvl="3" w:tplc="04090001" w:tentative="1">
+      <w:start w:val="1"/>
+      <w:numFmt w:val="bullet"/>
+      <w:lvlText w:val=""/>
+      <w:lvlJc w:val="left"/>
+      <w:pPr>
+        <w:ind w:left="2880" w:hanging="360"/>
+      </w:pPr>
+      <w:rPr>
+        <w:rFonts w:ascii="Symbol" w:hAnsi="Symbol" w:hint="default"/>
+      </w:rPr>
+    </w:lvl>
+    <w:lvl w:ilvl="4" w:tplc="04090003" w:tentative="1">
+      <w:start w:val="1"/>
+      <w:numFmt w:val="bullet"/>
+      <w:lvlText w:val="o"/>
+      <w:lvlJc w:val="left"/>
+      <w:pPr>
+        <w:ind w:left="3600" w:hanging="360"/>
+      </w:pPr>
+      <w:rPr>
+        <w:rFonts w:ascii="Courier New" w:hAnsi="Courier New" w:cs="Courier New" w:hint="default"/>
+      </w:rPr>
+    </w:lvl>
+    <w:lvl w:ilvl="5" w:tplc="04090005" w:tentative="1">
+      <w:start w:val="1"/>
+      <w:numFmt w:val="bullet"/>
+      <w:lvlText w:val=""/>
+      <w:lvlJc w:val="left"/>
+      <w:pPr>
+        <w:ind w:left="4320" w:hanging="360"/>
+      </w:pPr>
+      <w:rPr>
+        <w:rFonts w:ascii="Wingdings" w:hAnsi="Wingdings" w:hint="default"/>
+      </w:rPr>
+    </w:lvl>
+    <w:lvl w:ilvl="6" w:tplc="04090001" w:tentative="1">
+      <w:start w:val="1"/>
+      <w:numFmt w:val="bullet"/>
+      <w:lvlText w:val=""/>
+      <w:lvlJc w:val="left"/>
+      <w:pPr>
+        <w:ind w:left="5040" w:hanging="360"/>
+      </w:pPr>
+      <w:rPr>
+        <w:rFonts w:ascii="Symbol" w:hAnsi="Symbol" w:hint="default"/>
+      </w:rPr>
+    </w:lvl>
+    <w:lvl w:ilvl="7" w:tplc="04090003" w:tentative="1">
+      <w:start w:val="1"/>
+      <w:numFmt w:val="bullet"/>
+      <w:lvlText w:val="o"/>
+      <w:lvlJc w:val="left"/>
+      <w:pPr>
+        <w:ind w:left="5760" w:hanging="360"/>
+      </w:pPr>
+      <w:rPr>
+        <w:rFonts w:ascii="Courier New" w:hAnsi="Courier New" w:cs="Courier New" w:hint="default"/>
+      </w:rPr>
+    </w:lvl>
+    <w:lvl w:ilvl="8" w:tplc="04090005" w:tentative="1">
+      <w:start w:val="1"/>
+      <w:numFmt w:val="bullet"/>
+      <w:lvlText w:val=""/>
+      <w:lvlJc w:val="left"/>
+      <w:pPr>
+        <w:ind w:left="6480" w:hanging="360"/>
+      </w:pPr>
+      <w:rPr>
+        <w:rFonts w:ascii="Wingdings" w:hAnsi="Wingdings" w:hint="default"/>
+      </w:rPr>
+    </w:lvl>
+  </w:abstractNum>
   <w:num w:numId="1" w16cid:durableId="1551922722">
     <w:abstractNumId w:val="6"/>
   </w:num>
@@ -5146,6 +5197,9 @@
   </w:num>
   <w:num w:numId="41" w16cid:durableId="1834956120">
     <w:abstractNumId w:val="10"/>
+  </w:num>
+  <w:num w:numId="42" w16cid:durableId="716396818">
+    <w:abstractNumId w:val="22"/>
   </w:num>
   <w:numIdMacAtCleanup w:val="12"/>
 </w:numbering>
@@ -29952,6 +30006,7 @@
     <w:rsid w:val="002D6D13"/>
     <w:rsid w:val="00417368"/>
     <w:rsid w:val="005102AE"/>
+    <w:rsid w:val="00514D70"/>
     <w:rsid w:val="005D1E14"/>
     <w:rsid w:val="006457AB"/>
     <w:rsid w:val="008C0212"/>

</xml_diff>